<commit_message>
Assignment with actual full text insert, not needed, need to be atribute split
</commit_message>
<xml_diff>
--- a/Ma18533_report.docx
+++ b/Ma18533_report.docx
@@ -5,6 +5,20 @@
     <w:p>
       <w:r>
         <w:t>Issues</w:t>
+      </w:r>
+    </w:p>
+    <w:p/>
+    <w:p>
+      <w:r>
+        <w:t xml:space="preserve">Indexing – Whilst indexing the documents, memory was an issue in both extracting the information, indexing the documents to Elasticsearch, and querying through kabana/other. When querying all documents, the </w:t>
+      </w:r>
+      <w:proofErr w:type="spellStart"/>
+      <w:r>
+        <w:t>elasticsearch</w:t>
+      </w:r>
+      <w:proofErr w:type="spellEnd"/>
+      <w:r>
+        <w:t xml:space="preserve"> server would shut down due to a JVM out of memory error</w:t>
       </w:r>
     </w:p>
     <w:p>
@@ -161,6 +175,7 @@
     <w:lsdException w:name="HTML Sample" w:semiHidden="1" w:unhideWhenUsed="1"/>
     <w:lsdException w:name="HTML Typewriter" w:semiHidden="1" w:unhideWhenUsed="1"/>
     <w:lsdException w:name="HTML Variable" w:semiHidden="1" w:unhideWhenUsed="1"/>
+    <w:lsdException w:name="Normal Table" w:semiHidden="1" w:unhideWhenUsed="1"/>
     <w:lsdException w:name="annotation subject" w:semiHidden="1" w:unhideWhenUsed="1"/>
     <w:lsdException w:name="No List" w:semiHidden="1" w:unhideWhenUsed="1"/>
     <w:lsdException w:name="Outline List 1" w:semiHidden="1" w:unhideWhenUsed="1"/>
@@ -207,8 +222,10 @@
     <w:lsdException w:name="Table Subtle 2" w:semiHidden="1" w:unhideWhenUsed="1"/>
     <w:lsdException w:name="Table Web 1" w:semiHidden="1" w:unhideWhenUsed="1"/>
     <w:lsdException w:name="Table Web 2" w:semiHidden="1" w:unhideWhenUsed="1"/>
+    <w:lsdException w:name="Table Web 3" w:semiHidden="1" w:unhideWhenUsed="1"/>
     <w:lsdException w:name="Balloon Text" w:semiHidden="1" w:unhideWhenUsed="1"/>
     <w:lsdException w:name="Table Grid" w:uiPriority="39"/>
+    <w:lsdException w:name="Table Theme" w:semiHidden="1" w:unhideWhenUsed="1"/>
     <w:lsdException w:name="Placeholder Text" w:semiHidden="1"/>
     <w:lsdException w:name="No Spacing" w:uiPriority="1" w:qFormat="1"/>
     <w:lsdException w:name="Light Shading" w:uiPriority="60"/>

</xml_diff>